<commit_message>
ADDED UML diagram to Relatorio
</commit_message>
<xml_diff>
--- a/Relatorio.docx
+++ b/Relatorio.docx
@@ -460,23 +460,7 @@
           <w:rFonts w:ascii="Courier New" w:hAnsi="Courier New" w:cs="Courier New"/>
           <w:sz w:val="28"/>
         </w:rPr>
-        <w:t xml:space="preserve">A solução que implementamos visa à gestão de uma cooperativa de </w:t>
-      </w:r>
-      <w:proofErr w:type="spellStart"/>
-      <w:r>
-        <w:rPr>
-          <w:rFonts w:ascii="Courier New" w:hAnsi="Courier New" w:cs="Courier New"/>
-          <w:sz w:val="28"/>
-        </w:rPr>
-        <w:t>Bike-Sharing</w:t>
-      </w:r>
-      <w:proofErr w:type="spellEnd"/>
-      <w:r>
-        <w:rPr>
-          <w:rFonts w:ascii="Courier New" w:hAnsi="Courier New" w:cs="Courier New"/>
-          <w:sz w:val="28"/>
-        </w:rPr>
-        <w:t>, possibilitando uma interface com diferentes menus, que permite acesso generalizado a utilizadores (registados os ocasionais) e aos serviços de manutenção da rede, cada um com privilégios e permissões diferentes.</w:t>
+        <w:t>A solução que implementamos visa à gestão de uma cooperativa de Bike-Sharing, possibilitando uma interface com diferentes menus, que permite acesso generalizado a utilizadores (registados os ocasionais) e aos serviços de manutenção da rede, cada um com privilégios e permissões diferentes.</w:t>
       </w:r>
     </w:p>
     <w:p>
@@ -716,7 +700,7 @@
           <w:rFonts w:ascii="Courier New" w:hAnsi="Courier New" w:cs="Courier New"/>
           <w:sz w:val="28"/>
         </w:rPr>
-        <w:t>’. Cada um destes objetos possui um ID que identifica o posto, uma lotação e uma ocupação, um vetor com o registo de utilização desse posto e dois vetores que armazenam as bicicletas existentes no posto. Um, possui bicicletas disponíveis para aluguer. O outro</w:t>
+        <w:t xml:space="preserve">’. Cada um destes objetos possui um ID que identifica o posto, uma lotação e uma ocupação, um vetor com o registo de utilização desse posto e dois vetores que armazenam as bicicletas existentes no posto. Um, possui bicicletas disponíveis para aluguer. </w:t>
       </w:r>
       <w:proofErr w:type="gramStart"/>
       <w:r>
@@ -724,7 +708,7 @@
           <w:rFonts w:ascii="Courier New" w:hAnsi="Courier New" w:cs="Courier New"/>
           <w:sz w:val="28"/>
         </w:rPr>
-        <w:t>,</w:t>
+        <w:t>O outro</w:t>
       </w:r>
       <w:proofErr w:type="gramEnd"/>
       <w:r>
@@ -732,7 +716,7 @@
           <w:rFonts w:ascii="Courier New" w:hAnsi="Courier New" w:cs="Courier New"/>
           <w:sz w:val="28"/>
         </w:rPr>
-        <w:t xml:space="preserve"> possui as bicicletas que se encontram avariadas, pelo que se encontram indisponíveis, mas são consideradas no cálculo da ocupação do posto. No modo de gestão do sistema, é permitido fazer a reparação de uma ou mais destas bicicletas.</w:t>
+        <w:t>, possui as bicicletas que se encontram avariadas, pelo que se encontram indisponíveis, mas são consideradas no cálculo da ocupação do posto. No modo de gestão do sistema, é permitido fazer a reparação de uma ou mais destas bicicletas.</w:t>
       </w:r>
     </w:p>
     <w:p>
@@ -749,23 +733,7 @@
           <w:sz w:val="28"/>
         </w:rPr>
         <w:tab/>
-        <w:t>Cada bicicleta é representada por um objeto da classe ‘Bicicleta’. Este</w:t>
-      </w:r>
-      <w:proofErr w:type="gramStart"/>
-      <w:r>
-        <w:rPr>
-          <w:rFonts w:ascii="Courier New" w:hAnsi="Courier New" w:cs="Courier New"/>
-          <w:sz w:val="28"/>
-        </w:rPr>
-        <w:t>,</w:t>
-      </w:r>
-      <w:proofErr w:type="gramEnd"/>
-      <w:r>
-        <w:rPr>
-          <w:rFonts w:ascii="Courier New" w:hAnsi="Courier New" w:cs="Courier New"/>
-          <w:sz w:val="28"/>
-        </w:rPr>
-        <w:t xml:space="preserve"> possui um ID que identifica a bicicleta, o nome da empresa que forneceu essa bicicleta, o tipo, preço, tamanho e número de velocidades da bicicleta, um booleano que indica se a bicicleta se encontra avariada ou não e </w:t>
+        <w:t xml:space="preserve">Cada bicicleta é representada por um objeto da classe ‘Bicicleta’. Este, possui um ID que identifica a bicicleta, o nome da empresa que forneceu essa bicicleta, o tipo, preço, tamanho e número de velocidades da bicicleta, um booleano que indica se a bicicleta se encontra avariada ou não e </w:t>
       </w:r>
       <w:r>
         <w:rPr>
@@ -908,8 +876,6 @@
         <w:tab/>
         <w:t>Esta solução apenas funcionará a 100% em Windows.</w:t>
       </w:r>
-      <w:bookmarkStart w:id="0" w:name="_GoBack"/>
-      <w:bookmarkEnd w:id="0"/>
     </w:p>
     <w:p/>
     <w:p/>
@@ -1170,6 +1136,10 @@
       <w:pPr>
         <w:ind w:firstLine="720"/>
         <w:jc w:val="both"/>
+        <w:rPr>
+          <w:rFonts w:ascii="Courier New" w:eastAsia="Courier New" w:hAnsi="Courier New" w:cs="Courier New"/>
+          <w:sz w:val="36"/>
+        </w:rPr>
       </w:pPr>
       <w:r>
         <w:rPr>
@@ -1177,6 +1147,827 @@
           <w:sz w:val="36"/>
         </w:rPr>
         <w:t>Por conseguinte, embora haja diferença na quantidade de programação, também devido à rapidez de programação de cada um dos elementos, podemos afirmar que o esforço dedicado pelos elementos do grupo foi aproximadamente igual, bem como as horas dedicadas ao mesmo.</w:t>
+      </w:r>
+    </w:p>
+    <w:p>
+      <w:pPr>
+        <w:ind w:firstLine="720"/>
+        <w:jc w:val="both"/>
+        <w:rPr>
+          <w:rFonts w:ascii="Courier New" w:eastAsia="Courier New" w:hAnsi="Courier New" w:cs="Courier New"/>
+          <w:sz w:val="36"/>
+        </w:rPr>
+      </w:pPr>
+    </w:p>
+    <w:p>
+      <w:pPr>
+        <w:ind w:firstLine="720"/>
+        <w:jc w:val="both"/>
+        <w:rPr>
+          <w:rFonts w:ascii="Courier New" w:eastAsia="Courier New" w:hAnsi="Courier New" w:cs="Courier New"/>
+          <w:sz w:val="36"/>
+        </w:rPr>
+      </w:pPr>
+    </w:p>
+    <w:p>
+      <w:pPr>
+        <w:jc w:val="center"/>
+        <w:rPr>
+          <w:rFonts w:ascii="Courier New" w:eastAsia="Courier New" w:hAnsi="Courier New" w:cs="Courier New"/>
+          <w:b/>
+          <w:sz w:val="40"/>
+          <w:szCs w:val="48"/>
+          <w:u w:val="single"/>
+        </w:rPr>
+      </w:pPr>
+      <w:r>
+        <w:rPr>
+          <w:rFonts w:ascii="Courier New" w:eastAsia="Courier New" w:hAnsi="Courier New" w:cs="Courier New"/>
+          <w:b/>
+          <w:sz w:val="40"/>
+          <w:szCs w:val="48"/>
+          <w:u w:val="single"/>
+        </w:rPr>
+        <w:lastRenderedPageBreak/>
+        <w:t>Diagrama UML</w:t>
+      </w:r>
+    </w:p>
+    <w:p>
+      <w:pPr>
+        <w:jc w:val="center"/>
+        <w:rPr>
+          <w:rFonts w:ascii="Courier New" w:eastAsia="Courier New" w:hAnsi="Courier New" w:cs="Courier New"/>
+          <w:b/>
+          <w:sz w:val="40"/>
+          <w:szCs w:val="48"/>
+          <w:u w:val="single"/>
+        </w:rPr>
+      </w:pPr>
+      <w:r>
+        <w:rPr>
+          <w:noProof/>
+        </w:rPr>
+        <w:drawing>
+          <wp:anchor distT="0" distB="0" distL="114300" distR="114300" simplePos="0" relativeHeight="251663872" behindDoc="1" locked="0" layoutInCell="1" allowOverlap="1" wp14:anchorId="1D884FF1" wp14:editId="116F9078">
+            <wp:simplePos x="0" y="0"/>
+            <wp:positionH relativeFrom="column">
+              <wp:posOffset>2447925</wp:posOffset>
+            </wp:positionH>
+            <wp:positionV relativeFrom="paragraph">
+              <wp:posOffset>2174240</wp:posOffset>
+            </wp:positionV>
+            <wp:extent cx="1828800" cy="4322445"/>
+            <wp:effectExtent l="0" t="0" r="0" b="1905"/>
+            <wp:wrapTight wrapText="bothSides">
+              <wp:wrapPolygon edited="0">
+                <wp:start x="0" y="0"/>
+                <wp:lineTo x="0" y="21514"/>
+                <wp:lineTo x="21375" y="21514"/>
+                <wp:lineTo x="21375" y="0"/>
+                <wp:lineTo x="0" y="0"/>
+              </wp:wrapPolygon>
+            </wp:wrapTight>
+            <wp:docPr id="6" name="Imagem 6"/>
+            <wp:cNvGraphicFramePr>
+              <a:graphicFrameLocks xmlns:a="http://schemas.openxmlformats.org/drawingml/2006/main" noChangeAspect="1"/>
+            </wp:cNvGraphicFramePr>
+            <a:graphic xmlns:a="http://schemas.openxmlformats.org/drawingml/2006/main">
+              <a:graphicData uri="http://schemas.openxmlformats.org/drawingml/2006/picture">
+                <pic:pic xmlns:pic="http://schemas.openxmlformats.org/drawingml/2006/picture">
+                  <pic:nvPicPr>
+                    <pic:cNvPr id="0" name="Picture 5"/>
+                    <pic:cNvPicPr>
+                      <a:picLocks noChangeAspect="1" noChangeArrowheads="1"/>
+                    </pic:cNvPicPr>
+                  </pic:nvPicPr>
+                  <pic:blipFill>
+                    <a:blip r:embed="rId9">
+                      <a:extLst>
+                        <a:ext uri="{28A0092B-C50C-407E-A947-70E740481C1C}">
+                          <a14:useLocalDpi xmlns:a14="http://schemas.microsoft.com/office/drawing/2010/main" val="0"/>
+                        </a:ext>
+                      </a:extLst>
+                    </a:blip>
+                    <a:srcRect/>
+                    <a:stretch>
+                      <a:fillRect/>
+                    </a:stretch>
+                  </pic:blipFill>
+                  <pic:spPr bwMode="auto">
+                    <a:xfrm>
+                      <a:off x="0" y="0"/>
+                      <a:ext cx="1828800" cy="4322445"/>
+                    </a:xfrm>
+                    <a:prstGeom prst="rect">
+                      <a:avLst/>
+                    </a:prstGeom>
+                    <a:noFill/>
+                    <a:ln>
+                      <a:noFill/>
+                    </a:ln>
+                  </pic:spPr>
+                </pic:pic>
+              </a:graphicData>
+            </a:graphic>
+            <wp14:sizeRelH relativeFrom="page">
+              <wp14:pctWidth>0</wp14:pctWidth>
+            </wp14:sizeRelH>
+            <wp14:sizeRelV relativeFrom="page">
+              <wp14:pctHeight>0</wp14:pctHeight>
+            </wp14:sizeRelV>
+          </wp:anchor>
+        </w:drawing>
+      </w:r>
+      <w:r>
+        <w:rPr>
+          <w:noProof/>
+        </w:rPr>
+        <w:drawing>
+          <wp:anchor distT="0" distB="0" distL="114300" distR="114300" simplePos="0" relativeHeight="251661824" behindDoc="1" locked="0" layoutInCell="1" allowOverlap="1" wp14:anchorId="0005FCC0" wp14:editId="00BE0B39">
+            <wp:simplePos x="0" y="0"/>
+            <wp:positionH relativeFrom="column">
+              <wp:posOffset>4543425</wp:posOffset>
+            </wp:positionH>
+            <wp:positionV relativeFrom="paragraph">
+              <wp:posOffset>288290</wp:posOffset>
+            </wp:positionV>
+            <wp:extent cx="2054860" cy="4171950"/>
+            <wp:effectExtent l="0" t="0" r="2540" b="0"/>
+            <wp:wrapTight wrapText="bothSides">
+              <wp:wrapPolygon edited="0">
+                <wp:start x="0" y="0"/>
+                <wp:lineTo x="0" y="21501"/>
+                <wp:lineTo x="21426" y="21501"/>
+                <wp:lineTo x="21426" y="0"/>
+                <wp:lineTo x="0" y="0"/>
+              </wp:wrapPolygon>
+            </wp:wrapTight>
+            <wp:docPr id="5" name="Imagem 5"/>
+            <wp:cNvGraphicFramePr>
+              <a:graphicFrameLocks xmlns:a="http://schemas.openxmlformats.org/drawingml/2006/main" noChangeAspect="1"/>
+            </wp:cNvGraphicFramePr>
+            <a:graphic xmlns:a="http://schemas.openxmlformats.org/drawingml/2006/main">
+              <a:graphicData uri="http://schemas.openxmlformats.org/drawingml/2006/picture">
+                <pic:pic xmlns:pic="http://schemas.openxmlformats.org/drawingml/2006/picture">
+                  <pic:nvPicPr>
+                    <pic:cNvPr id="0" name="Picture 4"/>
+                    <pic:cNvPicPr>
+                      <a:picLocks noChangeAspect="1" noChangeArrowheads="1"/>
+                    </pic:cNvPicPr>
+                  </pic:nvPicPr>
+                  <pic:blipFill>
+                    <a:blip r:embed="rId10">
+                      <a:extLst>
+                        <a:ext uri="{28A0092B-C50C-407E-A947-70E740481C1C}">
+                          <a14:useLocalDpi xmlns:a14="http://schemas.microsoft.com/office/drawing/2010/main" val="0"/>
+                        </a:ext>
+                      </a:extLst>
+                    </a:blip>
+                    <a:srcRect/>
+                    <a:stretch>
+                      <a:fillRect/>
+                    </a:stretch>
+                  </pic:blipFill>
+                  <pic:spPr bwMode="auto">
+                    <a:xfrm>
+                      <a:off x="0" y="0"/>
+                      <a:ext cx="2054860" cy="4171950"/>
+                    </a:xfrm>
+                    <a:prstGeom prst="rect">
+                      <a:avLst/>
+                    </a:prstGeom>
+                    <a:noFill/>
+                    <a:ln>
+                      <a:noFill/>
+                    </a:ln>
+                  </pic:spPr>
+                </pic:pic>
+              </a:graphicData>
+            </a:graphic>
+            <wp14:sizeRelH relativeFrom="page">
+              <wp14:pctWidth>0</wp14:pctWidth>
+            </wp14:sizeRelH>
+            <wp14:sizeRelV relativeFrom="page">
+              <wp14:pctHeight>0</wp14:pctHeight>
+            </wp14:sizeRelV>
+          </wp:anchor>
+        </w:drawing>
+      </w:r>
+      <w:r>
+        <w:rPr>
+          <w:noProof/>
+        </w:rPr>
+        <w:drawing>
+          <wp:anchor distT="0" distB="0" distL="114300" distR="114300" simplePos="0" relativeHeight="251659776" behindDoc="1" locked="0" layoutInCell="1" allowOverlap="1" wp14:anchorId="15C14966" wp14:editId="33299E52">
+            <wp:simplePos x="0" y="0"/>
+            <wp:positionH relativeFrom="column">
+              <wp:posOffset>2238375</wp:posOffset>
+            </wp:positionH>
+            <wp:positionV relativeFrom="paragraph">
+              <wp:posOffset>307340</wp:posOffset>
+            </wp:positionV>
+            <wp:extent cx="2233295" cy="1828800"/>
+            <wp:effectExtent l="0" t="0" r="0" b="0"/>
+            <wp:wrapTight wrapText="bothSides">
+              <wp:wrapPolygon edited="0">
+                <wp:start x="0" y="0"/>
+                <wp:lineTo x="0" y="21375"/>
+                <wp:lineTo x="21373" y="21375"/>
+                <wp:lineTo x="21373" y="0"/>
+                <wp:lineTo x="0" y="0"/>
+              </wp:wrapPolygon>
+            </wp:wrapTight>
+            <wp:docPr id="4" name="Imagem 4"/>
+            <wp:cNvGraphicFramePr>
+              <a:graphicFrameLocks xmlns:a="http://schemas.openxmlformats.org/drawingml/2006/main" noChangeAspect="1"/>
+            </wp:cNvGraphicFramePr>
+            <a:graphic xmlns:a="http://schemas.openxmlformats.org/drawingml/2006/main">
+              <a:graphicData uri="http://schemas.openxmlformats.org/drawingml/2006/picture">
+                <pic:pic xmlns:pic="http://schemas.openxmlformats.org/drawingml/2006/picture">
+                  <pic:nvPicPr>
+                    <pic:cNvPr id="0" name="Picture 3"/>
+                    <pic:cNvPicPr>
+                      <a:picLocks noChangeAspect="1" noChangeArrowheads="1"/>
+                    </pic:cNvPicPr>
+                  </pic:nvPicPr>
+                  <pic:blipFill>
+                    <a:blip r:embed="rId11">
+                      <a:extLst>
+                        <a:ext uri="{28A0092B-C50C-407E-A947-70E740481C1C}">
+                          <a14:useLocalDpi xmlns:a14="http://schemas.microsoft.com/office/drawing/2010/main" val="0"/>
+                        </a:ext>
+                      </a:extLst>
+                    </a:blip>
+                    <a:srcRect/>
+                    <a:stretch>
+                      <a:fillRect/>
+                    </a:stretch>
+                  </pic:blipFill>
+                  <pic:spPr bwMode="auto">
+                    <a:xfrm>
+                      <a:off x="0" y="0"/>
+                      <a:ext cx="2233295" cy="1828800"/>
+                    </a:xfrm>
+                    <a:prstGeom prst="rect">
+                      <a:avLst/>
+                    </a:prstGeom>
+                    <a:noFill/>
+                    <a:ln>
+                      <a:noFill/>
+                    </a:ln>
+                  </pic:spPr>
+                </pic:pic>
+              </a:graphicData>
+            </a:graphic>
+            <wp14:sizeRelH relativeFrom="page">
+              <wp14:pctWidth>0</wp14:pctWidth>
+            </wp14:sizeRelH>
+            <wp14:sizeRelV relativeFrom="page">
+              <wp14:pctHeight>0</wp14:pctHeight>
+            </wp14:sizeRelV>
+          </wp:anchor>
+        </w:drawing>
+      </w:r>
+      <w:r>
+        <w:rPr>
+          <w:noProof/>
+        </w:rPr>
+        <w:drawing>
+          <wp:anchor distT="0" distB="0" distL="114300" distR="114300" simplePos="0" relativeHeight="251645440" behindDoc="1" locked="0" layoutInCell="1" allowOverlap="1" wp14:anchorId="5EAB90A2" wp14:editId="76D87B11">
+            <wp:simplePos x="0" y="0"/>
+            <wp:positionH relativeFrom="column">
+              <wp:posOffset>-790575</wp:posOffset>
+            </wp:positionH>
+            <wp:positionV relativeFrom="paragraph">
+              <wp:posOffset>335915</wp:posOffset>
+            </wp:positionV>
+            <wp:extent cx="2969895" cy="4114800"/>
+            <wp:effectExtent l="0" t="0" r="1905" b="0"/>
+            <wp:wrapTight wrapText="bothSides">
+              <wp:wrapPolygon edited="0">
+                <wp:start x="0" y="0"/>
+                <wp:lineTo x="0" y="21500"/>
+                <wp:lineTo x="21475" y="21500"/>
+                <wp:lineTo x="21475" y="0"/>
+                <wp:lineTo x="0" y="0"/>
+              </wp:wrapPolygon>
+            </wp:wrapTight>
+            <wp:docPr id="3" name="Imagem 3"/>
+            <wp:cNvGraphicFramePr>
+              <a:graphicFrameLocks xmlns:a="http://schemas.openxmlformats.org/drawingml/2006/main" noChangeAspect="1"/>
+            </wp:cNvGraphicFramePr>
+            <a:graphic xmlns:a="http://schemas.openxmlformats.org/drawingml/2006/main">
+              <a:graphicData uri="http://schemas.openxmlformats.org/drawingml/2006/picture">
+                <pic:pic xmlns:pic="http://schemas.openxmlformats.org/drawingml/2006/picture">
+                  <pic:nvPicPr>
+                    <pic:cNvPr id="0" name="Picture 2"/>
+                    <pic:cNvPicPr>
+                      <a:picLocks noChangeAspect="1" noChangeArrowheads="1"/>
+                    </pic:cNvPicPr>
+                  </pic:nvPicPr>
+                  <pic:blipFill>
+                    <a:blip r:embed="rId12">
+                      <a:extLst>
+                        <a:ext uri="{28A0092B-C50C-407E-A947-70E740481C1C}">
+                          <a14:useLocalDpi xmlns:a14="http://schemas.microsoft.com/office/drawing/2010/main" val="0"/>
+                        </a:ext>
+                      </a:extLst>
+                    </a:blip>
+                    <a:srcRect/>
+                    <a:stretch>
+                      <a:fillRect/>
+                    </a:stretch>
+                  </pic:blipFill>
+                  <pic:spPr bwMode="auto">
+                    <a:xfrm>
+                      <a:off x="0" y="0"/>
+                      <a:ext cx="2969895" cy="4114800"/>
+                    </a:xfrm>
+                    <a:prstGeom prst="rect">
+                      <a:avLst/>
+                    </a:prstGeom>
+                    <a:noFill/>
+                    <a:ln>
+                      <a:noFill/>
+                    </a:ln>
+                  </pic:spPr>
+                </pic:pic>
+              </a:graphicData>
+            </a:graphic>
+            <wp14:sizeRelH relativeFrom="page">
+              <wp14:pctWidth>0</wp14:pctWidth>
+            </wp14:sizeRelH>
+            <wp14:sizeRelV relativeFrom="page">
+              <wp14:pctHeight>0</wp14:pctHeight>
+            </wp14:sizeRelV>
+          </wp:anchor>
+        </w:drawing>
+      </w:r>
+    </w:p>
+    <w:p>
+      <w:pPr>
+        <w:jc w:val="center"/>
+        <w:rPr>
+          <w:sz w:val="40"/>
+          <w:szCs w:val="48"/>
+        </w:rPr>
+      </w:pPr>
+      <w:r>
+        <w:rPr>
+          <w:noProof/>
+          <w:sz w:val="40"/>
+          <w:szCs w:val="48"/>
+        </w:rPr>
+        <w:drawing>
+          <wp:anchor distT="0" distB="0" distL="114300" distR="114300" simplePos="0" relativeHeight="251654656" behindDoc="1" locked="0" layoutInCell="1" allowOverlap="1" wp14:anchorId="0DF175F7" wp14:editId="034738E2">
+            <wp:simplePos x="0" y="0"/>
+            <wp:positionH relativeFrom="column">
+              <wp:posOffset>4505325</wp:posOffset>
+            </wp:positionH>
+            <wp:positionV relativeFrom="paragraph">
+              <wp:posOffset>111125</wp:posOffset>
+            </wp:positionV>
+            <wp:extent cx="1981380" cy="1714500"/>
+            <wp:effectExtent l="0" t="0" r="0" b="0"/>
+            <wp:wrapTight wrapText="bothSides">
+              <wp:wrapPolygon edited="0">
+                <wp:start x="0" y="0"/>
+                <wp:lineTo x="0" y="21360"/>
+                <wp:lineTo x="21392" y="21360"/>
+                <wp:lineTo x="21392" y="0"/>
+                <wp:lineTo x="0" y="0"/>
+              </wp:wrapPolygon>
+            </wp:wrapTight>
+            <wp:docPr id="10" name="Imagem 10"/>
+            <wp:cNvGraphicFramePr>
+              <a:graphicFrameLocks xmlns:a="http://schemas.openxmlformats.org/drawingml/2006/main" noChangeAspect="1"/>
+            </wp:cNvGraphicFramePr>
+            <a:graphic xmlns:a="http://schemas.openxmlformats.org/drawingml/2006/main">
+              <a:graphicData uri="http://schemas.openxmlformats.org/drawingml/2006/picture">
+                <pic:pic xmlns:pic="http://schemas.openxmlformats.org/drawingml/2006/picture">
+                  <pic:nvPicPr>
+                    <pic:cNvPr id="0" name="Picture 2"/>
+                    <pic:cNvPicPr>
+                      <a:picLocks noChangeAspect="1" noChangeArrowheads="1"/>
+                    </pic:cNvPicPr>
+                  </pic:nvPicPr>
+                  <pic:blipFill>
+                    <a:blip r:embed="rId13">
+                      <a:extLst>
+                        <a:ext uri="{28A0092B-C50C-407E-A947-70E740481C1C}">
+                          <a14:useLocalDpi xmlns:a14="http://schemas.microsoft.com/office/drawing/2010/main" val="0"/>
+                        </a:ext>
+                      </a:extLst>
+                    </a:blip>
+                    <a:srcRect/>
+                    <a:stretch>
+                      <a:fillRect/>
+                    </a:stretch>
+                  </pic:blipFill>
+                  <pic:spPr bwMode="auto">
+                    <a:xfrm>
+                      <a:off x="0" y="0"/>
+                      <a:ext cx="1981380" cy="1714500"/>
+                    </a:xfrm>
+                    <a:prstGeom prst="rect">
+                      <a:avLst/>
+                    </a:prstGeom>
+                    <a:noFill/>
+                    <a:ln>
+                      <a:noFill/>
+                    </a:ln>
+                  </pic:spPr>
+                </pic:pic>
+              </a:graphicData>
+            </a:graphic>
+            <wp14:sizeRelH relativeFrom="page">
+              <wp14:pctWidth>0</wp14:pctWidth>
+            </wp14:sizeRelH>
+            <wp14:sizeRelV relativeFrom="page">
+              <wp14:pctHeight>0</wp14:pctHeight>
+            </wp14:sizeRelV>
+          </wp:anchor>
+        </w:drawing>
+      </w:r>
+      <w:r>
+        <w:rPr>
+          <w:noProof/>
+        </w:rPr>
+        <w:drawing>
+          <wp:anchor distT="0" distB="0" distL="114300" distR="114300" simplePos="0" relativeHeight="251650560" behindDoc="1" locked="0" layoutInCell="1" allowOverlap="1" wp14:anchorId="5E5DF9C3" wp14:editId="56438881">
+            <wp:simplePos x="0" y="0"/>
+            <wp:positionH relativeFrom="column">
+              <wp:posOffset>-457200</wp:posOffset>
+            </wp:positionH>
+            <wp:positionV relativeFrom="paragraph">
+              <wp:posOffset>6350</wp:posOffset>
+            </wp:positionV>
+            <wp:extent cx="2209800" cy="3743325"/>
+            <wp:effectExtent l="0" t="0" r="0" b="9525"/>
+            <wp:wrapTight wrapText="bothSides">
+              <wp:wrapPolygon edited="0">
+                <wp:start x="0" y="0"/>
+                <wp:lineTo x="0" y="21545"/>
+                <wp:lineTo x="21414" y="21545"/>
+                <wp:lineTo x="21414" y="0"/>
+                <wp:lineTo x="0" y="0"/>
+              </wp:wrapPolygon>
+            </wp:wrapTight>
+            <wp:docPr id="7" name="Imagem 7"/>
+            <wp:cNvGraphicFramePr>
+              <a:graphicFrameLocks xmlns:a="http://schemas.openxmlformats.org/drawingml/2006/main" noChangeAspect="1"/>
+            </wp:cNvGraphicFramePr>
+            <a:graphic xmlns:a="http://schemas.openxmlformats.org/drawingml/2006/main">
+              <a:graphicData uri="http://schemas.openxmlformats.org/drawingml/2006/picture">
+                <pic:pic xmlns:pic="http://schemas.openxmlformats.org/drawingml/2006/picture">
+                  <pic:nvPicPr>
+                    <pic:cNvPr id="0" name="Picture 6"/>
+                    <pic:cNvPicPr>
+                      <a:picLocks noChangeAspect="1" noChangeArrowheads="1"/>
+                    </pic:cNvPicPr>
+                  </pic:nvPicPr>
+                  <pic:blipFill>
+                    <a:blip r:embed="rId14">
+                      <a:extLst>
+                        <a:ext uri="{28A0092B-C50C-407E-A947-70E740481C1C}">
+                          <a14:useLocalDpi xmlns:a14="http://schemas.microsoft.com/office/drawing/2010/main" val="0"/>
+                        </a:ext>
+                      </a:extLst>
+                    </a:blip>
+                    <a:srcRect/>
+                    <a:stretch>
+                      <a:fillRect/>
+                    </a:stretch>
+                  </pic:blipFill>
+                  <pic:spPr bwMode="auto">
+                    <a:xfrm>
+                      <a:off x="0" y="0"/>
+                      <a:ext cx="2209800" cy="3743325"/>
+                    </a:xfrm>
+                    <a:prstGeom prst="rect">
+                      <a:avLst/>
+                    </a:prstGeom>
+                    <a:noFill/>
+                    <a:ln>
+                      <a:noFill/>
+                    </a:ln>
+                  </pic:spPr>
+                </pic:pic>
+              </a:graphicData>
+            </a:graphic>
+            <wp14:sizeRelH relativeFrom="page">
+              <wp14:pctWidth>0</wp14:pctWidth>
+            </wp14:sizeRelH>
+            <wp14:sizeRelV relativeFrom="page">
+              <wp14:pctHeight>0</wp14:pctHeight>
+            </wp14:sizeRelV>
+          </wp:anchor>
+        </w:drawing>
+      </w:r>
+    </w:p>
+    <w:p>
+      <w:pPr>
+        <w:jc w:val="both"/>
+      </w:pPr>
+    </w:p>
+    <w:p>
+      <w:pPr>
+        <w:ind w:firstLine="720"/>
+        <w:jc w:val="both"/>
+      </w:pPr>
+      <w:bookmarkStart w:id="0" w:name="_GoBack"/>
+      <w:bookmarkEnd w:id="0"/>
+      <w:r>
+        <w:rPr>
+          <w:noProof/>
+        </w:rPr>
+        <mc:AlternateContent>
+          <mc:Choice Requires="wps">
+            <w:drawing>
+              <wp:anchor distT="0" distB="0" distL="114300" distR="114300" simplePos="0" relativeHeight="251671040" behindDoc="0" locked="0" layoutInCell="1" allowOverlap="1">
+                <wp:simplePos x="0" y="0"/>
+                <wp:positionH relativeFrom="column">
+                  <wp:posOffset>2781299</wp:posOffset>
+                </wp:positionH>
+                <wp:positionV relativeFrom="paragraph">
+                  <wp:posOffset>1343025</wp:posOffset>
+                </wp:positionV>
+                <wp:extent cx="57150" cy="457200"/>
+                <wp:effectExtent l="57150" t="38100" r="38100" b="19050"/>
+                <wp:wrapNone/>
+                <wp:docPr id="12" name="Conexão reta unidirecional 12"/>
+                <wp:cNvGraphicFramePr/>
+                <a:graphic xmlns:a="http://schemas.openxmlformats.org/drawingml/2006/main">
+                  <a:graphicData uri="http://schemas.microsoft.com/office/word/2010/wordprocessingShape">
+                    <wps:wsp>
+                      <wps:cNvCnPr/>
+                      <wps:spPr>
+                        <a:xfrm flipH="1" flipV="1">
+                          <a:off x="0" y="0"/>
+                          <a:ext cx="57150" cy="457200"/>
+                        </a:xfrm>
+                        <a:prstGeom prst="straightConnector1">
+                          <a:avLst/>
+                        </a:prstGeom>
+                        <a:ln>
+                          <a:tailEnd type="triangle"/>
+                        </a:ln>
+                      </wps:spPr>
+                      <wps:style>
+                        <a:lnRef idx="1">
+                          <a:schemeClr val="accent1"/>
+                        </a:lnRef>
+                        <a:fillRef idx="0">
+                          <a:schemeClr val="accent1"/>
+                        </a:fillRef>
+                        <a:effectRef idx="0">
+                          <a:schemeClr val="accent1"/>
+                        </a:effectRef>
+                        <a:fontRef idx="minor">
+                          <a:schemeClr val="tx1"/>
+                        </a:fontRef>
+                      </wps:style>
+                      <wps:bodyPr/>
+                    </wps:wsp>
+                  </a:graphicData>
+                </a:graphic>
+                <wp14:sizeRelH relativeFrom="margin">
+                  <wp14:pctWidth>0</wp14:pctWidth>
+                </wp14:sizeRelH>
+                <wp14:sizeRelV relativeFrom="margin">
+                  <wp14:pctHeight>0</wp14:pctHeight>
+                </wp14:sizeRelV>
+              </wp:anchor>
+            </w:drawing>
+          </mc:Choice>
+          <mc:Fallback>
+            <w:pict>
+              <v:shapetype w14:anchorId="735C071F" id="_x0000_t32" coordsize="21600,21600" o:spt="32" o:oned="t" path="m,l21600,21600e" filled="f">
+                <v:path arrowok="t" fillok="f" o:connecttype="none"/>
+                <o:lock v:ext="edit" shapetype="t"/>
+              </v:shapetype>
+              <v:shape id="Conexão reta unidirecional 12" o:spid="_x0000_s1026" type="#_x0000_t32" style="position:absolute;margin-left:219pt;margin-top:105.75pt;width:4.5pt;height:36pt;flip:x y;z-index:251671040;visibility:visible;mso-wrap-style:square;mso-width-percent:0;mso-height-percent:0;mso-wrap-distance-left:9pt;mso-wrap-distance-top:0;mso-wrap-distance-right:9pt;mso-wrap-distance-bottom:0;mso-position-horizontal:absolute;mso-position-horizontal-relative:text;mso-position-vertical:absolute;mso-position-vertical-relative:text;mso-width-percent:0;mso-height-percent:0;mso-width-relative:margin;mso-height-relative:margin" o:gfxdata="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" strokecolor="#5b9bd5 [3204]" strokeweight=".5pt">
+                <v:stroke endarrow="block" joinstyle="miter"/>
+              </v:shape>
+            </w:pict>
+          </mc:Fallback>
+        </mc:AlternateContent>
+      </w:r>
+      <w:r>
+        <w:rPr>
+          <w:noProof/>
+        </w:rPr>
+        <w:drawing>
+          <wp:anchor distT="0" distB="0" distL="114300" distR="114300" simplePos="0" relativeHeight="251668992" behindDoc="1" locked="0" layoutInCell="1" allowOverlap="1" wp14:anchorId="03902DCC" wp14:editId="4D398CC0">
+            <wp:simplePos x="0" y="0"/>
+            <wp:positionH relativeFrom="column">
+              <wp:posOffset>2895600</wp:posOffset>
+            </wp:positionH>
+            <wp:positionV relativeFrom="paragraph">
+              <wp:posOffset>1476375</wp:posOffset>
+            </wp:positionV>
+            <wp:extent cx="1646820" cy="1981200"/>
+            <wp:effectExtent l="0" t="0" r="0" b="0"/>
+            <wp:wrapTight wrapText="bothSides">
+              <wp:wrapPolygon edited="0">
+                <wp:start x="0" y="0"/>
+                <wp:lineTo x="0" y="21392"/>
+                <wp:lineTo x="21242" y="21392"/>
+                <wp:lineTo x="21242" y="0"/>
+                <wp:lineTo x="0" y="0"/>
+              </wp:wrapPolygon>
+            </wp:wrapTight>
+            <wp:docPr id="11" name="Imagem 11"/>
+            <wp:cNvGraphicFramePr>
+              <a:graphicFrameLocks xmlns:a="http://schemas.openxmlformats.org/drawingml/2006/main" noChangeAspect="1"/>
+            </wp:cNvGraphicFramePr>
+            <a:graphic xmlns:a="http://schemas.openxmlformats.org/drawingml/2006/main">
+              <a:graphicData uri="http://schemas.openxmlformats.org/drawingml/2006/picture">
+                <pic:pic xmlns:pic="http://schemas.openxmlformats.org/drawingml/2006/picture">
+                  <pic:nvPicPr>
+                    <pic:cNvPr id="0" name="Picture 3"/>
+                    <pic:cNvPicPr>
+                      <a:picLocks noChangeAspect="1" noChangeArrowheads="1"/>
+                    </pic:cNvPicPr>
+                  </pic:nvPicPr>
+                  <pic:blipFill>
+                    <a:blip r:embed="rId15">
+                      <a:extLst>
+                        <a:ext uri="{28A0092B-C50C-407E-A947-70E740481C1C}">
+                          <a14:useLocalDpi xmlns:a14="http://schemas.microsoft.com/office/drawing/2010/main" val="0"/>
+                        </a:ext>
+                      </a:extLst>
+                    </a:blip>
+                    <a:srcRect/>
+                    <a:stretch>
+                      <a:fillRect/>
+                    </a:stretch>
+                  </pic:blipFill>
+                  <pic:spPr bwMode="auto">
+                    <a:xfrm>
+                      <a:off x="0" y="0"/>
+                      <a:ext cx="1646820" cy="1981200"/>
+                    </a:xfrm>
+                    <a:prstGeom prst="rect">
+                      <a:avLst/>
+                    </a:prstGeom>
+                    <a:noFill/>
+                    <a:ln>
+                      <a:noFill/>
+                    </a:ln>
+                  </pic:spPr>
+                </pic:pic>
+              </a:graphicData>
+            </a:graphic>
+            <wp14:sizeRelH relativeFrom="page">
+              <wp14:pctWidth>0</wp14:pctWidth>
+            </wp14:sizeRelH>
+            <wp14:sizeRelV relativeFrom="page">
+              <wp14:pctHeight>0</wp14:pctHeight>
+            </wp14:sizeRelV>
+          </wp:anchor>
+        </w:drawing>
+      </w:r>
+      <w:r>
+        <w:rPr>
+          <w:noProof/>
+        </w:rPr>
+        <w:drawing>
+          <wp:anchor distT="0" distB="0" distL="114300" distR="114300" simplePos="0" relativeHeight="251656704" behindDoc="1" locked="0" layoutInCell="1" allowOverlap="1" wp14:anchorId="3FC41761" wp14:editId="60C1CB90">
+            <wp:simplePos x="0" y="0"/>
+            <wp:positionH relativeFrom="column">
+              <wp:posOffset>171450</wp:posOffset>
+            </wp:positionH>
+            <wp:positionV relativeFrom="paragraph">
+              <wp:posOffset>1695450</wp:posOffset>
+            </wp:positionV>
+            <wp:extent cx="2095500" cy="1457325"/>
+            <wp:effectExtent l="0" t="0" r="0" b="9525"/>
+            <wp:wrapTight wrapText="bothSides">
+              <wp:wrapPolygon edited="0">
+                <wp:start x="0" y="0"/>
+                <wp:lineTo x="0" y="21459"/>
+                <wp:lineTo x="21404" y="21459"/>
+                <wp:lineTo x="21404" y="0"/>
+                <wp:lineTo x="0" y="0"/>
+              </wp:wrapPolygon>
+            </wp:wrapTight>
+            <wp:docPr id="8" name="Imagem 8"/>
+            <wp:cNvGraphicFramePr>
+              <a:graphicFrameLocks xmlns:a="http://schemas.openxmlformats.org/drawingml/2006/main" noChangeAspect="1"/>
+            </wp:cNvGraphicFramePr>
+            <a:graphic xmlns:a="http://schemas.openxmlformats.org/drawingml/2006/main">
+              <a:graphicData uri="http://schemas.openxmlformats.org/drawingml/2006/picture">
+                <pic:pic xmlns:pic="http://schemas.openxmlformats.org/drawingml/2006/picture">
+                  <pic:nvPicPr>
+                    <pic:cNvPr id="0" name="Picture 7"/>
+                    <pic:cNvPicPr>
+                      <a:picLocks noChangeAspect="1" noChangeArrowheads="1"/>
+                    </pic:cNvPicPr>
+                  </pic:nvPicPr>
+                  <pic:blipFill>
+                    <a:blip r:embed="rId16">
+                      <a:extLst>
+                        <a:ext uri="{28A0092B-C50C-407E-A947-70E740481C1C}">
+                          <a14:useLocalDpi xmlns:a14="http://schemas.microsoft.com/office/drawing/2010/main" val="0"/>
+                        </a:ext>
+                      </a:extLst>
+                    </a:blip>
+                    <a:srcRect/>
+                    <a:stretch>
+                      <a:fillRect/>
+                    </a:stretch>
+                  </pic:blipFill>
+                  <pic:spPr bwMode="auto">
+                    <a:xfrm>
+                      <a:off x="0" y="0"/>
+                      <a:ext cx="2095500" cy="1457325"/>
+                    </a:xfrm>
+                    <a:prstGeom prst="rect">
+                      <a:avLst/>
+                    </a:prstGeom>
+                    <a:noFill/>
+                    <a:ln>
+                      <a:noFill/>
+                    </a:ln>
+                  </pic:spPr>
+                </pic:pic>
+              </a:graphicData>
+            </a:graphic>
+            <wp14:sizeRelH relativeFrom="page">
+              <wp14:pctWidth>0</wp14:pctWidth>
+            </wp14:sizeRelH>
+            <wp14:sizeRelV relativeFrom="page">
+              <wp14:pctHeight>0</wp14:pctHeight>
+            </wp14:sizeRelV>
+          </wp:anchor>
+        </w:drawing>
+      </w:r>
+      <w:r>
+        <w:rPr>
+          <w:noProof/>
+        </w:rPr>
+        <mc:AlternateContent>
+          <mc:Choice Requires="wps">
+            <w:drawing>
+              <wp:anchor distT="0" distB="0" distL="114300" distR="114300" simplePos="0" relativeHeight="251658752" behindDoc="0" locked="0" layoutInCell="1" allowOverlap="1" wp14:anchorId="39BFD494" wp14:editId="0F4AF97A">
+                <wp:simplePos x="0" y="0"/>
+                <wp:positionH relativeFrom="column">
+                  <wp:posOffset>-28575</wp:posOffset>
+                </wp:positionH>
+                <wp:positionV relativeFrom="paragraph">
+                  <wp:posOffset>1152525</wp:posOffset>
+                </wp:positionV>
+                <wp:extent cx="314325" cy="457200"/>
+                <wp:effectExtent l="38100" t="38100" r="28575" b="19050"/>
+                <wp:wrapNone/>
+                <wp:docPr id="9" name="Conexão reta unidirecional 9"/>
+                <wp:cNvGraphicFramePr/>
+                <a:graphic xmlns:a="http://schemas.openxmlformats.org/drawingml/2006/main">
+                  <a:graphicData uri="http://schemas.microsoft.com/office/word/2010/wordprocessingShape">
+                    <wps:wsp>
+                      <wps:cNvCnPr/>
+                      <wps:spPr>
+                        <a:xfrm flipH="1" flipV="1">
+                          <a:off x="0" y="0"/>
+                          <a:ext cx="314325" cy="457200"/>
+                        </a:xfrm>
+                        <a:prstGeom prst="straightConnector1">
+                          <a:avLst/>
+                        </a:prstGeom>
+                        <a:ln>
+                          <a:tailEnd type="triangle"/>
+                        </a:ln>
+                      </wps:spPr>
+                      <wps:style>
+                        <a:lnRef idx="1">
+                          <a:schemeClr val="accent1"/>
+                        </a:lnRef>
+                        <a:fillRef idx="0">
+                          <a:schemeClr val="accent1"/>
+                        </a:fillRef>
+                        <a:effectRef idx="0">
+                          <a:schemeClr val="accent1"/>
+                        </a:effectRef>
+                        <a:fontRef idx="minor">
+                          <a:schemeClr val="tx1"/>
+                        </a:fontRef>
+                      </wps:style>
+                      <wps:bodyPr/>
+                    </wps:wsp>
+                  </a:graphicData>
+                </a:graphic>
+              </wp:anchor>
+            </w:drawing>
+          </mc:Choice>
+          <mc:Fallback>
+            <w:pict>
+              <v:shape w14:anchorId="337E9C21" id="Conexão reta unidirecional 9" o:spid="_x0000_s1026" type="#_x0000_t32" style="position:absolute;margin-left:-2.25pt;margin-top:90.75pt;width:24.75pt;height:36pt;flip:x y;z-index:251658752;visibility:visible;mso-wrap-style:square;mso-wrap-distance-left:9pt;mso-wrap-distance-top:0;mso-wrap-distance-right:9pt;mso-wrap-distance-bottom:0;mso-position-horizontal:absolute;mso-position-horizontal-relative:text;mso-position-vertical:absolute;mso-position-vertical-relative:text" o:gfxdata="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" strokecolor="#5b9bd5 [3204]" strokeweight=".5pt">
+                <v:stroke endarrow="block" joinstyle="miter"/>
+              </v:shape>
+            </w:pict>
+          </mc:Fallback>
+        </mc:AlternateContent>
       </w:r>
     </w:p>
     <w:sectPr>
@@ -2036,7 +2827,7 @@
 </file>
 
 <file path=customXml/itemProps1.xml><?xml version="1.0" encoding="utf-8"?>
-<ds:datastoreItem xmlns:ds="http://schemas.openxmlformats.org/officeDocument/2006/customXml" ds:itemID="{908EC6AE-6B8F-4A35-9336-0917B2B68175}">
+<ds:datastoreItem xmlns:ds="http://schemas.openxmlformats.org/officeDocument/2006/customXml" ds:itemID="{16015AFF-1847-4FE2-876C-E4367B7B8514}">
   <ds:schemaRefs>
     <ds:schemaRef ds:uri="http://schemas.openxmlformats.org/officeDocument/2006/bibliography"/>
   </ds:schemaRefs>

</xml_diff>

<commit_message>
Falta só o Doxygen do edgar
</commit_message>
<xml_diff>
--- a/Relatorio.docx
+++ b/Relatorio.docx
@@ -57,7 +57,7 @@
           <w:noProof/>
         </w:rPr>
         <w:drawing>
-          <wp:anchor distT="0" distB="0" distL="114300" distR="114300" simplePos="0" relativeHeight="251663872" behindDoc="1" locked="0" layoutInCell="1" allowOverlap="1" wp14:anchorId="165C9E81" wp14:editId="7A396EA3">
+          <wp:anchor distT="0" distB="0" distL="114300" distR="114300" simplePos="0" relativeHeight="251659776" behindDoc="1" locked="0" layoutInCell="1" allowOverlap="1" wp14:anchorId="165C9E81" wp14:editId="7A396EA3">
             <wp:simplePos x="0" y="0"/>
             <wp:positionH relativeFrom="column">
               <wp:posOffset>427990</wp:posOffset>
@@ -700,7 +700,7 @@
           <w:rFonts w:ascii="Courier New" w:hAnsi="Courier New" w:cs="Courier New"/>
           <w:sz w:val="28"/>
         </w:rPr>
-        <w:t xml:space="preserve">’. Cada um destes objetos possui um ID que identifica o posto, uma lotação e uma ocupação, um vetor com o registo de utilização desse posto e dois vetores que armazenam as bicicletas existentes no posto. Um, possui bicicletas disponíveis para aluguer. </w:t>
+        <w:t>’. Cada um destes objetos possui um ID que identifica o posto, uma lotação e uma ocupação, um vetor com o registo de utilização desse posto e dois vetores que armazenam as bicicletas existentes no posto. Um, possui bicicletas disponíveis para aluguer. O outro</w:t>
       </w:r>
       <w:proofErr w:type="gramStart"/>
       <w:r>
@@ -708,7 +708,7 @@
           <w:rFonts w:ascii="Courier New" w:hAnsi="Courier New" w:cs="Courier New"/>
           <w:sz w:val="28"/>
         </w:rPr>
-        <w:t>O outro</w:t>
+        <w:t>,</w:t>
       </w:r>
       <w:proofErr w:type="gramEnd"/>
       <w:r>
@@ -716,7 +716,7 @@
           <w:rFonts w:ascii="Courier New" w:hAnsi="Courier New" w:cs="Courier New"/>
           <w:sz w:val="28"/>
         </w:rPr>
-        <w:t>, possui as bicicletas que se encontram avariadas, pelo que se encontram indisponíveis, mas são consideradas no cálculo da ocupação do posto. No modo de gestão do sistema, é permitido fazer a reparação de uma ou mais destas bicicletas.</w:t>
+        <w:t xml:space="preserve"> possui as bicicletas que se encontram avariadas, pelo que se encontram indisponíveis, mas são consideradas no cálculo da ocupação do posto. No modo de gestão do sistema, é permitido fazer a reparação de uma ou mais destas bicicletas.</w:t>
       </w:r>
     </w:p>
     <w:p>
@@ -1208,7 +1208,7 @@
           <w:noProof/>
         </w:rPr>
         <w:drawing>
-          <wp:anchor distT="0" distB="0" distL="114300" distR="114300" simplePos="0" relativeHeight="251663872" behindDoc="1" locked="0" layoutInCell="1" allowOverlap="1" wp14:anchorId="1D884FF1" wp14:editId="116F9078">
+          <wp:anchor distT="0" distB="0" distL="114300" distR="114300" simplePos="0" relativeHeight="251660800" behindDoc="1" locked="0" layoutInCell="1" allowOverlap="1" wp14:anchorId="1D884FF1" wp14:editId="116F9078">
             <wp:simplePos x="0" y="0"/>
             <wp:positionH relativeFrom="column">
               <wp:posOffset>2447925</wp:posOffset>
@@ -1283,7 +1283,7 @@
           <w:noProof/>
         </w:rPr>
         <w:drawing>
-          <wp:anchor distT="0" distB="0" distL="114300" distR="114300" simplePos="0" relativeHeight="251661824" behindDoc="1" locked="0" layoutInCell="1" allowOverlap="1" wp14:anchorId="0005FCC0" wp14:editId="00BE0B39">
+          <wp:anchor distT="0" distB="0" distL="114300" distR="114300" simplePos="0" relativeHeight="251658752" behindDoc="1" locked="0" layoutInCell="1" allowOverlap="1" wp14:anchorId="0005FCC0" wp14:editId="00BE0B39">
             <wp:simplePos x="0" y="0"/>
             <wp:positionH relativeFrom="column">
               <wp:posOffset>4543425</wp:posOffset>
@@ -1358,7 +1358,7 @@
           <w:noProof/>
         </w:rPr>
         <w:drawing>
-          <wp:anchor distT="0" distB="0" distL="114300" distR="114300" simplePos="0" relativeHeight="251659776" behindDoc="1" locked="0" layoutInCell="1" allowOverlap="1" wp14:anchorId="15C14966" wp14:editId="33299E52">
+          <wp:anchor distT="0" distB="0" distL="114300" distR="114300" simplePos="0" relativeHeight="251657728" behindDoc="1" locked="0" layoutInCell="1" allowOverlap="1" wp14:anchorId="15C14966" wp14:editId="33299E52">
             <wp:simplePos x="0" y="0"/>
             <wp:positionH relativeFrom="column">
               <wp:posOffset>2238375</wp:posOffset>
@@ -1433,7 +1433,7 @@
           <w:noProof/>
         </w:rPr>
         <w:drawing>
-          <wp:anchor distT="0" distB="0" distL="114300" distR="114300" simplePos="0" relativeHeight="251645440" behindDoc="1" locked="0" layoutInCell="1" allowOverlap="1" wp14:anchorId="5EAB90A2" wp14:editId="76D87B11">
+          <wp:anchor distT="0" distB="0" distL="114300" distR="114300" simplePos="0" relativeHeight="251652608" behindDoc="1" locked="0" layoutInCell="1" allowOverlap="1" wp14:anchorId="5EAB90A2" wp14:editId="76D87B11">
             <wp:simplePos x="0" y="0"/>
             <wp:positionH relativeFrom="column">
               <wp:posOffset>-790575</wp:posOffset>
@@ -1594,7 +1594,7 @@
           <w:noProof/>
         </w:rPr>
         <w:drawing>
-          <wp:anchor distT="0" distB="0" distL="114300" distR="114300" simplePos="0" relativeHeight="251650560" behindDoc="1" locked="0" layoutInCell="1" allowOverlap="1" wp14:anchorId="5E5DF9C3" wp14:editId="56438881">
+          <wp:anchor distT="0" distB="0" distL="114300" distR="114300" simplePos="0" relativeHeight="251653632" behindDoc="1" locked="0" layoutInCell="1" allowOverlap="1" wp14:anchorId="5E5DF9C3" wp14:editId="56438881">
             <wp:simplePos x="0" y="0"/>
             <wp:positionH relativeFrom="column">
               <wp:posOffset>-457200</wp:posOffset>
@@ -1684,7 +1684,7 @@
         <mc:AlternateContent>
           <mc:Choice Requires="wps">
             <w:drawing>
-              <wp:anchor distT="0" distB="0" distL="114300" distR="114300" simplePos="0" relativeHeight="251671040" behindDoc="0" locked="0" layoutInCell="1" allowOverlap="1">
+              <wp:anchor distT="0" distB="0" distL="114300" distR="114300" simplePos="0" relativeHeight="251662848" behindDoc="0" locked="0" layoutInCell="1" allowOverlap="1">
                 <wp:simplePos x="0" y="0"/>
                 <wp:positionH relativeFrom="column">
                   <wp:posOffset>2781299</wp:posOffset>
@@ -1710,6 +1710,9 @@
                           <a:avLst/>
                         </a:prstGeom>
                         <a:ln>
+                          <a:solidFill>
+                            <a:schemeClr val="tx1"/>
+                          </a:solidFill>
                           <a:tailEnd type="triangle"/>
                         </a:ln>
                       </wps:spPr>
@@ -1742,11 +1745,11 @@
           </mc:Choice>
           <mc:Fallback>
             <w:pict>
-              <v:shapetype w14:anchorId="735C071F" id="_x0000_t32" coordsize="21600,21600" o:spt="32" o:oned="t" path="m,l21600,21600e" filled="f">
+              <v:shapetype w14:anchorId="59785E77" id="_x0000_t32" coordsize="21600,21600" o:spt="32" o:oned="t" path="m,l21600,21600e" filled="f">
                 <v:path arrowok="t" fillok="f" o:connecttype="none"/>
                 <o:lock v:ext="edit" shapetype="t"/>
               </v:shapetype>
-              <v:shape id="Conexão reta unidirecional 12" o:spid="_x0000_s1026" type="#_x0000_t32" style="position:absolute;margin-left:219pt;margin-top:105.75pt;width:4.5pt;height:36pt;flip:x y;z-index:251671040;visibility:visible;mso-wrap-style:square;mso-width-percent:0;mso-height-percent:0;mso-wrap-distance-left:9pt;mso-wrap-distance-top:0;mso-wrap-distance-right:9pt;mso-wrap-distance-bottom:0;mso-position-horizontal:absolute;mso-position-horizontal-relative:text;mso-position-vertical:absolute;mso-position-vertical-relative:text;mso-width-percent:0;mso-height-percent:0;mso-width-relative:margin;mso-height-relative:margin" o:gfxdata="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" strokecolor="#5b9bd5 [3204]" strokeweight=".5pt">
+              <v:shape id="Conexão reta unidirecional 12" o:spid="_x0000_s1026" type="#_x0000_t32" style="position:absolute;margin-left:219pt;margin-top:105.75pt;width:4.5pt;height:36pt;flip:x y;z-index:251662848;visibility:visible;mso-wrap-style:square;mso-width-percent:0;mso-height-percent:0;mso-wrap-distance-left:9pt;mso-wrap-distance-top:0;mso-wrap-distance-right:9pt;mso-wrap-distance-bottom:0;mso-position-horizontal:absolute;mso-position-horizontal-relative:text;mso-position-vertical:absolute;mso-position-vertical-relative:text;mso-width-percent:0;mso-height-percent:0;mso-width-relative:margin;mso-height-relative:margin" o:gfxdata="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" strokecolor="black [3213]" strokeweight=".5pt">
                 <v:stroke endarrow="block" joinstyle="miter"/>
               </v:shape>
             </w:pict>
@@ -1758,7 +1761,7 @@
           <w:noProof/>
         </w:rPr>
         <w:drawing>
-          <wp:anchor distT="0" distB="0" distL="114300" distR="114300" simplePos="0" relativeHeight="251668992" behindDoc="1" locked="0" layoutInCell="1" allowOverlap="1" wp14:anchorId="03902DCC" wp14:editId="4D398CC0">
+          <wp:anchor distT="0" distB="0" distL="114300" distR="114300" simplePos="0" relativeHeight="251661824" behindDoc="1" locked="0" layoutInCell="1" allowOverlap="1" wp14:anchorId="03902DCC" wp14:editId="4D398CC0">
             <wp:simplePos x="0" y="0"/>
             <wp:positionH relativeFrom="column">
               <wp:posOffset>2895600</wp:posOffset>
@@ -1833,7 +1836,7 @@
           <w:noProof/>
         </w:rPr>
         <w:drawing>
-          <wp:anchor distT="0" distB="0" distL="114300" distR="114300" simplePos="0" relativeHeight="251656704" behindDoc="1" locked="0" layoutInCell="1" allowOverlap="1" wp14:anchorId="3FC41761" wp14:editId="60C1CB90">
+          <wp:anchor distT="0" distB="0" distL="114300" distR="114300" simplePos="0" relativeHeight="251655680" behindDoc="1" locked="0" layoutInCell="1" allowOverlap="1" wp14:anchorId="3FC41761" wp14:editId="60C1CB90">
             <wp:simplePos x="0" y="0"/>
             <wp:positionH relativeFrom="column">
               <wp:posOffset>171450</wp:posOffset>
@@ -1910,7 +1913,7 @@
         <mc:AlternateContent>
           <mc:Choice Requires="wps">
             <w:drawing>
-              <wp:anchor distT="0" distB="0" distL="114300" distR="114300" simplePos="0" relativeHeight="251658752" behindDoc="0" locked="0" layoutInCell="1" allowOverlap="1" wp14:anchorId="39BFD494" wp14:editId="0F4AF97A">
+              <wp:anchor distT="0" distB="0" distL="114300" distR="114300" simplePos="0" relativeHeight="251656704" behindDoc="0" locked="0" layoutInCell="1" allowOverlap="1" wp14:anchorId="39BFD494" wp14:editId="0F4AF97A">
                 <wp:simplePos x="0" y="0"/>
                 <wp:positionH relativeFrom="column">
                   <wp:posOffset>-28575</wp:posOffset>
@@ -1962,7 +1965,7 @@
           </mc:Choice>
           <mc:Fallback>
             <w:pict>
-              <v:shape w14:anchorId="337E9C21" id="Conexão reta unidirecional 9" o:spid="_x0000_s1026" type="#_x0000_t32" style="position:absolute;margin-left:-2.25pt;margin-top:90.75pt;width:24.75pt;height:36pt;flip:x y;z-index:251658752;visibility:visible;mso-wrap-style:square;mso-wrap-distance-left:9pt;mso-wrap-distance-top:0;mso-wrap-distance-right:9pt;mso-wrap-distance-bottom:0;mso-position-horizontal:absolute;mso-position-horizontal-relative:text;mso-position-vertical:absolute;mso-position-vertical-relative:text" o:gfxdata="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" strokecolor="#5b9bd5 [3204]" strokeweight=".5pt">
+              <v:shape w14:anchorId="07F219AD" id="Conexão reta unidirecional 9" o:spid="_x0000_s1026" type="#_x0000_t32" style="position:absolute;margin-left:-2.25pt;margin-top:90.75pt;width:24.75pt;height:36pt;flip:x y;z-index:251656704;visibility:visible;mso-wrap-style:square;mso-wrap-distance-left:9pt;mso-wrap-distance-top:0;mso-wrap-distance-right:9pt;mso-wrap-distance-bottom:0;mso-position-horizontal:absolute;mso-position-horizontal-relative:text;mso-position-vertical:absolute;mso-position-vertical-relative:text" o:gfxdata="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" strokecolor="#5b9bd5 [3204]" strokeweight=".5pt">
                 <v:stroke endarrow="block" joinstyle="miter"/>
               </v:shape>
             </w:pict>
@@ -2827,7 +2830,7 @@
 </file>
 
 <file path=customXml/itemProps1.xml><?xml version="1.0" encoding="utf-8"?>
-<ds:datastoreItem xmlns:ds="http://schemas.openxmlformats.org/officeDocument/2006/customXml" ds:itemID="{16015AFF-1847-4FE2-876C-E4367B7B8514}">
+<ds:datastoreItem xmlns:ds="http://schemas.openxmlformats.org/officeDocument/2006/customXml" ds:itemID="{96A3C9DE-1A01-4C5F-B364-488B309A69B9}">
   <ds:schemaRefs>
     <ds:schemaRef ds:uri="http://schemas.openxmlformats.org/officeDocument/2006/bibliography"/>
   </ds:schemaRefs>

</xml_diff>